<commit_message>
doc(livrables): modifications du visuelle
</commit_message>
<xml_diff>
--- a/doc/SHOOTABBY.docx
+++ b/doc/SHOOTABBY.docx
@@ -6,9 +6,6 @@
     <w:p>
       <w:pPr>
         <w:pStyle w:val="Titre3"/>
-        <w:tabs>
-          <w:tab w:val="left" w:pos="7485"/>
-        </w:tabs>
       </w:pPr>
       <w:r>
         <w:t>Déplacement du joueur</w:t>
@@ -39,12 +36,6 @@
         <w:gridCol w:w="9016"/>
       </w:tblGrid>
       <w:tr>
-        <w:tblPrEx>
-          <w:tblCellMar>
-            <w:top w:w="0" w:type="dxa"/>
-            <w:bottom w:w="0" w:type="dxa"/>
-          </w:tblCellMar>
-        </w:tblPrEx>
         <w:trPr>
           <w:trHeight w:val="283"/>
         </w:trPr>
@@ -63,12 +54,6 @@
         </w:tc>
       </w:tr>
       <w:tr>
-        <w:tblPrEx>
-          <w:tblCellMar>
-            <w:top w:w="0" w:type="dxa"/>
-            <w:bottom w:w="0" w:type="dxa"/>
-          </w:tblCellMar>
-        </w:tblPrEx>
         <w:trPr>
           <w:trHeight w:val="283"/>
         </w:trPr>
@@ -105,12 +90,6 @@
               <w:gridCol w:w="6743"/>
             </w:tblGrid>
             <w:tr>
-              <w:tblPrEx>
-                <w:tblCellMar>
-                  <w:top w:w="0" w:type="dxa"/>
-                  <w:bottom w:w="0" w:type="dxa"/>
-                </w:tblCellMar>
-              </w:tblPrEx>
               <w:tc>
                 <w:tcPr>
                   <w:tcW w:w="2253" w:type="dxa"/>
@@ -145,12 +124,6 @@
               </w:tc>
             </w:tr>
             <w:tr>
-              <w:tblPrEx>
-                <w:tblCellMar>
-                  <w:top w:w="0" w:type="dxa"/>
-                  <w:bottom w:w="0" w:type="dxa"/>
-                </w:tblCellMar>
-              </w:tblPrEx>
               <w:tc>
                 <w:tcPr>
                   <w:tcW w:w="2253" w:type="dxa"/>
@@ -160,10 +133,7 @@
                     <w:spacing w:before="240" w:line="276" w:lineRule="auto"/>
                   </w:pPr>
                   <w:r>
-                    <w:t>Collision</w:t>
-                  </w:r>
-                  <w:r>
-                    <w:t xml:space="preserve"> aux bordures</w:t>
+                    <w:t>Collision aux bordures</w:t>
                   </w:r>
                 </w:p>
               </w:tc>
@@ -188,12 +158,6 @@
               </w:tc>
             </w:tr>
             <w:tr>
-              <w:tblPrEx>
-                <w:tblCellMar>
-                  <w:top w:w="0" w:type="dxa"/>
-                  <w:bottom w:w="0" w:type="dxa"/>
-                </w:tblCellMar>
-              </w:tblPrEx>
               <w:tc>
                 <w:tcPr>
                   <w:tcW w:w="2253" w:type="dxa"/>
@@ -228,12 +192,6 @@
               </w:tc>
             </w:tr>
             <w:tr>
-              <w:tblPrEx>
-                <w:tblCellMar>
-                  <w:top w:w="0" w:type="dxa"/>
-                  <w:bottom w:w="0" w:type="dxa"/>
-                </w:tblCellMar>
-              </w:tblPrEx>
               <w:tc>
                 <w:tcPr>
                   <w:tcW w:w="2253" w:type="dxa"/>
@@ -307,12 +265,6 @@
         <w:gridCol w:w="9016"/>
       </w:tblGrid>
       <w:tr>
-        <w:tblPrEx>
-          <w:tblCellMar>
-            <w:top w:w="0" w:type="dxa"/>
-            <w:bottom w:w="0" w:type="dxa"/>
-          </w:tblCellMar>
-        </w:tblPrEx>
         <w:tc>
           <w:tcPr>
             <w:tcW w:w="0" w:type="auto"/>
@@ -334,12 +286,6 @@
         </w:tc>
       </w:tr>
       <w:tr>
-        <w:tblPrEx>
-          <w:tblCellMar>
-            <w:top w:w="0" w:type="dxa"/>
-            <w:bottom w:w="0" w:type="dxa"/>
-          </w:tblCellMar>
-        </w:tblPrEx>
         <w:tc>
           <w:tcPr>
             <w:tcW w:w="0" w:type="auto"/>
@@ -373,12 +319,6 @@
               <w:gridCol w:w="6743"/>
             </w:tblGrid>
             <w:tr>
-              <w:tblPrEx>
-                <w:tblCellMar>
-                  <w:top w:w="0" w:type="dxa"/>
-                  <w:bottom w:w="0" w:type="dxa"/>
-                </w:tblCellMar>
-              </w:tblPrEx>
               <w:tc>
                 <w:tcPr>
                   <w:tcW w:w="2253" w:type="dxa"/>
@@ -407,12 +347,6 @@
               </w:tc>
             </w:tr>
             <w:tr>
-              <w:tblPrEx>
-                <w:tblCellMar>
-                  <w:top w:w="0" w:type="dxa"/>
-                  <w:bottom w:w="0" w:type="dxa"/>
-                </w:tblCellMar>
-              </w:tblPrEx>
               <w:tc>
                 <w:tcPr>
                   <w:tcW w:w="2253" w:type="dxa"/>
@@ -447,12 +381,6 @@
               </w:tc>
             </w:tr>
             <w:tr>
-              <w:tblPrEx>
-                <w:tblCellMar>
-                  <w:top w:w="0" w:type="dxa"/>
-                  <w:bottom w:w="0" w:type="dxa"/>
-                </w:tblCellMar>
-              </w:tblPrEx>
               <w:tc>
                 <w:tcPr>
                   <w:tcW w:w="2253" w:type="dxa"/>
@@ -481,12 +409,6 @@
               </w:tc>
             </w:tr>
             <w:tr>
-              <w:tblPrEx>
-                <w:tblCellMar>
-                  <w:top w:w="0" w:type="dxa"/>
-                  <w:bottom w:w="0" w:type="dxa"/>
-                </w:tblCellMar>
-              </w:tblPrEx>
               <w:tc>
                 <w:tcPr>
                   <w:tcW w:w="2253" w:type="dxa"/>
@@ -527,12 +449,6 @@
               </w:tc>
             </w:tr>
             <w:tr>
-              <w:tblPrEx>
-                <w:tblCellMar>
-                  <w:top w:w="0" w:type="dxa"/>
-                  <w:bottom w:w="0" w:type="dxa"/>
-                </w:tblCellMar>
-              </w:tblPrEx>
               <w:tc>
                 <w:tcPr>
                   <w:tcW w:w="2253" w:type="dxa"/>
@@ -561,12 +477,6 @@
               </w:tc>
             </w:tr>
             <w:tr>
-              <w:tblPrEx>
-                <w:tblCellMar>
-                  <w:top w:w="0" w:type="dxa"/>
-                  <w:bottom w:w="0" w:type="dxa"/>
-                </w:tblCellMar>
-              </w:tblPrEx>
               <w:tc>
                 <w:tcPr>
                   <w:tcW w:w="2253" w:type="dxa"/>
@@ -601,12 +511,6 @@
               </w:tc>
             </w:tr>
             <w:tr>
-              <w:tblPrEx>
-                <w:tblCellMar>
-                  <w:top w:w="0" w:type="dxa"/>
-                  <w:bottom w:w="0" w:type="dxa"/>
-                </w:tblCellMar>
-              </w:tblPrEx>
               <w:tc>
                 <w:tcPr>
                   <w:tcW w:w="2253" w:type="dxa"/>
@@ -616,10 +520,7 @@
                     <w:spacing w:before="240" w:line="276" w:lineRule="auto"/>
                   </w:pPr>
                   <w:r>
-                    <w:t>Les ennemis slims</w:t>
-                  </w:r>
-                  <w:r>
-                    <w:t xml:space="preserve"> apparaissent</w:t>
+                    <w:t>Les ennemis slims apparaissent</w:t>
                   </w:r>
                 </w:p>
               </w:tc>
@@ -638,12 +539,6 @@
               </w:tc>
             </w:tr>
             <w:tr>
-              <w:tblPrEx>
-                <w:tblCellMar>
-                  <w:top w:w="0" w:type="dxa"/>
-                  <w:bottom w:w="0" w:type="dxa"/>
-                </w:tblCellMar>
-              </w:tblPrEx>
               <w:tc>
                 <w:tcPr>
                   <w:tcW w:w="2253" w:type="dxa"/>
@@ -783,12 +678,6 @@
         <w:gridCol w:w="9016"/>
       </w:tblGrid>
       <w:tr>
-        <w:tblPrEx>
-          <w:tblCellMar>
-            <w:top w:w="0" w:type="dxa"/>
-            <w:bottom w:w="0" w:type="dxa"/>
-          </w:tblCellMar>
-        </w:tblPrEx>
         <w:tc>
           <w:tcPr>
             <w:tcW w:w="0" w:type="auto"/>
@@ -804,12 +693,6 @@
         </w:tc>
       </w:tr>
       <w:tr>
-        <w:tblPrEx>
-          <w:tblCellMar>
-            <w:top w:w="0" w:type="dxa"/>
-            <w:bottom w:w="0" w:type="dxa"/>
-          </w:tblCellMar>
-        </w:tblPrEx>
         <w:tc>
           <w:tcPr>
             <w:tcW w:w="0" w:type="auto"/>
@@ -843,12 +726,6 @@
               <w:gridCol w:w="6804"/>
             </w:tblGrid>
             <w:tr>
-              <w:tblPrEx>
-                <w:tblCellMar>
-                  <w:top w:w="0" w:type="dxa"/>
-                  <w:bottom w:w="0" w:type="dxa"/>
-                </w:tblCellMar>
-              </w:tblPrEx>
               <w:tc>
                 <w:tcPr>
                   <w:tcW w:w="2253" w:type="dxa"/>
@@ -858,33 +735,30 @@
                     <w:spacing w:before="240" w:line="276" w:lineRule="auto"/>
                   </w:pPr>
                   <w:r>
-                    <w:t>Apparition</w:t>
+                    <w:t>Apparition ennemi</w:t>
+                  </w:r>
+                </w:p>
+              </w:tc>
+              <w:tc>
+                <w:tcPr>
+                  <w:tcW w:w="6804" w:type="dxa"/>
+                </w:tcPr>
+                <w:p>
+                  <w:pPr>
+                    <w:spacing w:before="240" w:line="276" w:lineRule="auto"/>
+                  </w:pPr>
+                  <w:r>
+                    <w:t xml:space="preserve">Quand je tue un ennemi, </w:t>
+                  </w:r>
+                  <w:r>
+                    <w:t xml:space="preserve">un </w:t>
+                  </w:r>
+                  <w:r>
+                    <w:t>nouvel</w:t>
                   </w:r>
                   <w:r>
                     <w:t xml:space="preserve"> ennemi</w:t>
                   </w:r>
-                </w:p>
-              </w:tc>
-              <w:tc>
-                <w:tcPr>
-                  <w:tcW w:w="6804" w:type="dxa"/>
-                </w:tcPr>
-                <w:p>
-                  <w:pPr>
-                    <w:spacing w:before="240" w:line="276" w:lineRule="auto"/>
-                  </w:pPr>
-                  <w:r>
-                    <w:t xml:space="preserve">Quand je tue un ennemi, </w:t>
-                  </w:r>
-                  <w:r>
-                    <w:t xml:space="preserve">un </w:t>
-                  </w:r>
-                  <w:r>
-                    <w:t>nouvel</w:t>
-                  </w:r>
-                  <w:r>
-                    <w:t xml:space="preserve"> ennemi</w:t>
-                  </w:r>
                   <w:r>
                     <w:t xml:space="preserve"> apparait</w:t>
                   </w:r>
@@ -892,12 +766,6 @@
               </w:tc>
             </w:tr>
             <w:tr>
-              <w:tblPrEx>
-                <w:tblCellMar>
-                  <w:top w:w="0" w:type="dxa"/>
-                  <w:bottom w:w="0" w:type="dxa"/>
-                </w:tblCellMar>
-              </w:tblPrEx>
               <w:tc>
                 <w:tcPr>
                   <w:tcW w:w="2253" w:type="dxa"/>
@@ -965,12 +833,6 @@
         <w:gridCol w:w="9016"/>
       </w:tblGrid>
       <w:tr>
-        <w:tblPrEx>
-          <w:tblCellMar>
-            <w:top w:w="0" w:type="dxa"/>
-            <w:bottom w:w="0" w:type="dxa"/>
-          </w:tblCellMar>
-        </w:tblPrEx>
         <w:tc>
           <w:tcPr>
             <w:tcW w:w="0" w:type="auto"/>
@@ -992,12 +854,6 @@
         </w:tc>
       </w:tr>
       <w:tr>
-        <w:tblPrEx>
-          <w:tblCellMar>
-            <w:top w:w="0" w:type="dxa"/>
-            <w:bottom w:w="0" w:type="dxa"/>
-          </w:tblCellMar>
-        </w:tblPrEx>
         <w:tc>
           <w:tcPr>
             <w:tcW w:w="0" w:type="auto"/>
@@ -1031,12 +887,6 @@
               <w:gridCol w:w="6743"/>
             </w:tblGrid>
             <w:tr>
-              <w:tblPrEx>
-                <w:tblCellMar>
-                  <w:top w:w="0" w:type="dxa"/>
-                  <w:bottom w:w="0" w:type="dxa"/>
-                </w:tblCellMar>
-              </w:tblPrEx>
               <w:tc>
                 <w:tcPr>
                   <w:tcW w:w="2253" w:type="dxa"/>
@@ -1077,12 +927,6 @@
               </w:tc>
             </w:tr>
             <w:tr>
-              <w:tblPrEx>
-                <w:tblCellMar>
-                  <w:top w:w="0" w:type="dxa"/>
-                  <w:bottom w:w="0" w:type="dxa"/>
-                </w:tblCellMar>
-              </w:tblPrEx>
               <w:tc>
                 <w:tcPr>
                   <w:tcW w:w="2253" w:type="dxa"/>
@@ -1117,12 +961,6 @@
               </w:tc>
             </w:tr>
             <w:tr>
-              <w:tblPrEx>
-                <w:tblCellMar>
-                  <w:top w:w="0" w:type="dxa"/>
-                  <w:bottom w:w="0" w:type="dxa"/>
-                </w:tblCellMar>
-              </w:tblPrEx>
               <w:tc>
                 <w:tcPr>
                   <w:tcW w:w="2253" w:type="dxa"/>
@@ -1151,12 +989,6 @@
               </w:tc>
             </w:tr>
             <w:tr>
-              <w:tblPrEx>
-                <w:tblCellMar>
-                  <w:top w:w="0" w:type="dxa"/>
-                  <w:bottom w:w="0" w:type="dxa"/>
-                </w:tblCellMar>
-              </w:tblPrEx>
               <w:tc>
                 <w:tcPr>
                   <w:tcW w:w="2253" w:type="dxa"/>
@@ -1191,12 +1023,6 @@
               </w:tc>
             </w:tr>
             <w:tr>
-              <w:tblPrEx>
-                <w:tblCellMar>
-                  <w:top w:w="0" w:type="dxa"/>
-                  <w:bottom w:w="0" w:type="dxa"/>
-                </w:tblCellMar>
-              </w:tblPrEx>
               <w:tc>
                 <w:tcPr>
                   <w:tcW w:w="2253" w:type="dxa"/>
@@ -1239,10 +1065,7 @@
         <w:pStyle w:val="Titre3"/>
       </w:pPr>
       <w:r>
-        <w:t>Déplacement</w:t>
-      </w:r>
-      <w:r>
-        <w:t xml:space="preserve"> slime</w:t>
+        <w:t>Déplacement slime</w:t>
       </w:r>
     </w:p>
     <w:p/>
@@ -1268,12 +1091,6 @@
         <w:gridCol w:w="9016"/>
       </w:tblGrid>
       <w:tr>
-        <w:tblPrEx>
-          <w:tblCellMar>
-            <w:top w:w="0" w:type="dxa"/>
-            <w:bottom w:w="0" w:type="dxa"/>
-          </w:tblCellMar>
-        </w:tblPrEx>
         <w:tc>
           <w:tcPr>
             <w:tcW w:w="9016" w:type="dxa"/>
@@ -1289,12 +1106,6 @@
         </w:tc>
       </w:tr>
       <w:tr>
-        <w:tblPrEx>
-          <w:tblCellMar>
-            <w:top w:w="0" w:type="dxa"/>
-            <w:bottom w:w="0" w:type="dxa"/>
-          </w:tblCellMar>
-        </w:tblPrEx>
         <w:tc>
           <w:tcPr>
             <w:tcW w:w="9016" w:type="dxa"/>
@@ -1329,12 +1140,6 @@
               <w:gridCol w:w="6945"/>
             </w:tblGrid>
             <w:tr>
-              <w:tblPrEx>
-                <w:tblCellMar>
-                  <w:top w:w="0" w:type="dxa"/>
-                  <w:bottom w:w="0" w:type="dxa"/>
-                </w:tblCellMar>
-              </w:tblPrEx>
               <w:tc>
                 <w:tcPr>
                   <w:tcW w:w="2112" w:type="dxa"/>
@@ -1363,12 +1168,6 @@
               </w:tc>
             </w:tr>
             <w:tr>
-              <w:tblPrEx>
-                <w:tblCellMar>
-                  <w:top w:w="0" w:type="dxa"/>
-                  <w:bottom w:w="0" w:type="dxa"/>
-                </w:tblCellMar>
-              </w:tblPrEx>
               <w:tc>
                 <w:tcPr>
                   <w:tcW w:w="2112" w:type="dxa"/>
@@ -1397,12 +1196,6 @@
               </w:tc>
             </w:tr>
             <w:tr>
-              <w:tblPrEx>
-                <w:tblCellMar>
-                  <w:top w:w="0" w:type="dxa"/>
-                  <w:bottom w:w="0" w:type="dxa"/>
-                </w:tblCellMar>
-              </w:tblPrEx>
               <w:tc>
                 <w:tcPr>
                   <w:tcW w:w="2112" w:type="dxa"/>
@@ -1434,12 +1227,6 @@
               </w:tc>
             </w:tr>
             <w:tr>
-              <w:tblPrEx>
-                <w:tblCellMar>
-                  <w:top w:w="0" w:type="dxa"/>
-                  <w:bottom w:w="0" w:type="dxa"/>
-                </w:tblCellMar>
-              </w:tblPrEx>
               <w:tc>
                 <w:tcPr>
                   <w:tcW w:w="2112" w:type="dxa"/>
@@ -1481,10 +1268,16 @@
     </w:tbl>
     <w:p/>
     <w:p>
+      <w:r>
+        <w:br w:type="page"/>
+      </w:r>
+    </w:p>
+    <w:p>
       <w:pPr>
         <w:pStyle w:val="Titre3"/>
       </w:pPr>
       <w:r>
+        <w:lastRenderedPageBreak/>
         <w:t>Apparition décors</w:t>
       </w:r>
     </w:p>
@@ -1510,12 +1303,6 @@
         <w:gridCol w:w="9077"/>
       </w:tblGrid>
       <w:tr>
-        <w:tblPrEx>
-          <w:tblCellMar>
-            <w:top w:w="0" w:type="dxa"/>
-            <w:bottom w:w="0" w:type="dxa"/>
-          </w:tblCellMar>
-        </w:tblPrEx>
         <w:tc>
           <w:tcPr>
             <w:tcW w:w="9067" w:type="dxa"/>
@@ -1537,12 +1324,6 @@
         </w:tc>
       </w:tr>
       <w:tr>
-        <w:tblPrEx>
-          <w:tblCellMar>
-            <w:top w:w="0" w:type="dxa"/>
-            <w:bottom w:w="0" w:type="dxa"/>
-          </w:tblCellMar>
-        </w:tblPrEx>
         <w:tc>
           <w:tcPr>
             <w:tcW w:w="9067" w:type="dxa"/>
@@ -1576,12 +1357,6 @@
               <w:gridCol w:w="6945"/>
             </w:tblGrid>
             <w:tr>
-              <w:tblPrEx>
-                <w:tblCellMar>
-                  <w:top w:w="0" w:type="dxa"/>
-                  <w:bottom w:w="0" w:type="dxa"/>
-                </w:tblCellMar>
-              </w:tblPrEx>
               <w:tc>
                 <w:tcPr>
                   <w:tcW w:w="2112" w:type="dxa"/>
@@ -1621,22 +1396,9 @@
     <w:p/>
     <w:p>
       <w:pPr>
-        <w:rPr>
-          <w:color w:val="1F4D78"/>
-          <w:sz w:val="24"/>
-          <w:szCs w:val="24"/>
-        </w:rPr>
-      </w:pPr>
-      <w:r>
-        <w:br w:type="page"/>
-      </w:r>
-    </w:p>
-    <w:p>
-      <w:pPr>
         <w:pStyle w:val="Titre3"/>
       </w:pPr>
       <w:r>
-        <w:lastRenderedPageBreak/>
         <w:t>Mort de la sorcière</w:t>
       </w:r>
     </w:p>
@@ -1662,12 +1424,6 @@
         <w:gridCol w:w="9077"/>
       </w:tblGrid>
       <w:tr>
-        <w:tblPrEx>
-          <w:tblCellMar>
-            <w:top w:w="0" w:type="dxa"/>
-            <w:bottom w:w="0" w:type="dxa"/>
-          </w:tblCellMar>
-        </w:tblPrEx>
         <w:tc>
           <w:tcPr>
             <w:tcW w:w="9067" w:type="dxa"/>
@@ -1698,12 +1454,6 @@
         </w:tc>
       </w:tr>
       <w:tr>
-        <w:tblPrEx>
-          <w:tblCellMar>
-            <w:top w:w="0" w:type="dxa"/>
-            <w:bottom w:w="0" w:type="dxa"/>
-          </w:tblCellMar>
-        </w:tblPrEx>
         <w:tc>
           <w:tcPr>
             <w:tcW w:w="9067" w:type="dxa"/>
@@ -1737,12 +1487,6 @@
               <w:gridCol w:w="6945"/>
             </w:tblGrid>
             <w:tr>
-              <w:tblPrEx>
-                <w:tblCellMar>
-                  <w:top w:w="0" w:type="dxa"/>
-                  <w:bottom w:w="0" w:type="dxa"/>
-                </w:tblCellMar>
-              </w:tblPrEx>
               <w:tc>
                 <w:tcPr>
                   <w:tcW w:w="2112" w:type="dxa"/>
@@ -1752,10 +1496,7 @@
                     <w:spacing w:before="240" w:line="276" w:lineRule="auto"/>
                   </w:pPr>
                   <w:r>
-                    <w:t>Arrêt</w:t>
-                  </w:r>
-                  <w:r>
-                    <w:t xml:space="preserve"> du jeu</w:t>
+                    <w:t>Arrêt du jeu</w:t>
                   </w:r>
                 </w:p>
               </w:tc>
@@ -1786,12 +1527,6 @@
               </w:tc>
             </w:tr>
             <w:tr>
-              <w:tblPrEx>
-                <w:tblCellMar>
-                  <w:top w:w="0" w:type="dxa"/>
-                  <w:bottom w:w="0" w:type="dxa"/>
-                </w:tblCellMar>
-              </w:tblPrEx>
               <w:tc>
                 <w:tcPr>
                   <w:tcW w:w="2112" w:type="dxa"/>
@@ -1820,12 +1555,6 @@
               </w:tc>
             </w:tr>
             <w:tr>
-              <w:tblPrEx>
-                <w:tblCellMar>
-                  <w:top w:w="0" w:type="dxa"/>
-                  <w:bottom w:w="0" w:type="dxa"/>
-                </w:tblCellMar>
-              </w:tblPrEx>
               <w:tc>
                 <w:tcPr>
                   <w:tcW w:w="2112" w:type="dxa"/>
@@ -1893,12 +1622,6 @@
         <w:gridCol w:w="9077"/>
       </w:tblGrid>
       <w:tr>
-        <w:tblPrEx>
-          <w:tblCellMar>
-            <w:top w:w="0" w:type="dxa"/>
-            <w:bottom w:w="0" w:type="dxa"/>
-          </w:tblCellMar>
-        </w:tblPrEx>
         <w:tc>
           <w:tcPr>
             <w:tcW w:w="9067" w:type="dxa"/>
@@ -1920,12 +1643,6 @@
         </w:tc>
       </w:tr>
       <w:tr>
-        <w:tblPrEx>
-          <w:tblCellMar>
-            <w:top w:w="0" w:type="dxa"/>
-            <w:bottom w:w="0" w:type="dxa"/>
-          </w:tblCellMar>
-        </w:tblPrEx>
         <w:tc>
           <w:tcPr>
             <w:tcW w:w="9067" w:type="dxa"/>
@@ -1959,12 +1676,6 @@
               <w:gridCol w:w="6945"/>
             </w:tblGrid>
             <w:tr>
-              <w:tblPrEx>
-                <w:tblCellMar>
-                  <w:top w:w="0" w:type="dxa"/>
-                  <w:bottom w:w="0" w:type="dxa"/>
-                </w:tblCellMar>
-              </w:tblPrEx>
               <w:tc>
                 <w:tcPr>
                   <w:tcW w:w="2112" w:type="dxa"/>
@@ -1993,12 +1704,6 @@
               </w:tc>
             </w:tr>
             <w:tr>
-              <w:tblPrEx>
-                <w:tblCellMar>
-                  <w:top w:w="0" w:type="dxa"/>
-                  <w:bottom w:w="0" w:type="dxa"/>
-                </w:tblCellMar>
-              </w:tblPrEx>
               <w:tc>
                 <w:tcPr>
                   <w:tcW w:w="2112" w:type="dxa"/>
@@ -2066,12 +1771,6 @@
         <w:gridCol w:w="9016"/>
       </w:tblGrid>
       <w:tr>
-        <w:tblPrEx>
-          <w:tblCellMar>
-            <w:top w:w="0" w:type="dxa"/>
-            <w:bottom w:w="0" w:type="dxa"/>
-          </w:tblCellMar>
-        </w:tblPrEx>
         <w:tc>
           <w:tcPr>
             <w:tcW w:w="0" w:type="auto"/>
@@ -2093,12 +1792,6 @@
         </w:tc>
       </w:tr>
       <w:tr>
-        <w:tblPrEx>
-          <w:tblCellMar>
-            <w:top w:w="0" w:type="dxa"/>
-            <w:bottom w:w="0" w:type="dxa"/>
-          </w:tblCellMar>
-        </w:tblPrEx>
         <w:tc>
           <w:tcPr>
             <w:tcW w:w="0" w:type="auto"/>
@@ -2132,12 +1825,6 @@
               <w:gridCol w:w="6884"/>
             </w:tblGrid>
             <w:tr>
-              <w:tblPrEx>
-                <w:tblCellMar>
-                  <w:top w:w="0" w:type="dxa"/>
-                  <w:bottom w:w="0" w:type="dxa"/>
-                </w:tblCellMar>
-              </w:tblPrEx>
               <w:tc>
                 <w:tcPr>
                   <w:tcW w:w="2112" w:type="dxa"/>
@@ -2166,12 +1853,6 @@
               </w:tc>
             </w:tr>
             <w:tr>
-              <w:tblPrEx>
-                <w:tblCellMar>
-                  <w:top w:w="0" w:type="dxa"/>
-                  <w:bottom w:w="0" w:type="dxa"/>
-                </w:tblCellMar>
-              </w:tblPrEx>
               <w:tc>
                 <w:tcPr>
                   <w:tcW w:w="2112" w:type="dxa"/>
@@ -2223,16 +1904,29 @@
     <w:p/>
     <w:p>
       <w:pPr>
+        <w:rPr>
+          <w:color w:val="1F4D78"/>
+          <w:sz w:val="28"/>
+          <w:szCs w:val="24"/>
+        </w:rPr>
+      </w:pPr>
+      <w:r>
+        <w:br w:type="page"/>
+      </w:r>
+    </w:p>
+    <w:p>
+      <w:pPr>
         <w:pStyle w:val="Titre3"/>
       </w:pPr>
       <w:r>
+        <w:lastRenderedPageBreak/>
         <w:t>Collision des slimes avec les rochers</w:t>
       </w:r>
     </w:p>
     <w:p/>
     <w:tbl>
       <w:tblPr>
-        <w:tblW w:w="100" w:type="auto"/>
+        <w:tblW w:w="9209" w:type="dxa"/>
         <w:tblBorders>
           <w:top w:val="single" w:sz="4" w:space="0" w:color="auto"/>
           <w:left w:val="single" w:sz="4" w:space="0" w:color="auto"/>
@@ -2248,18 +1942,12 @@
         <w:tblLook w:val="04A0" w:firstRow="1" w:lastRow="0" w:firstColumn="1" w:lastColumn="0" w:noHBand="0" w:noVBand="1"/>
       </w:tblPr>
       <w:tblGrid>
-        <w:gridCol w:w="9016"/>
+        <w:gridCol w:w="9219"/>
       </w:tblGrid>
       <w:tr>
-        <w:tblPrEx>
-          <w:tblCellMar>
-            <w:top w:w="0" w:type="dxa"/>
-            <w:bottom w:w="0" w:type="dxa"/>
-          </w:tblCellMar>
-        </w:tblPrEx>
         <w:tc>
           <w:tcPr>
-            <w:tcW w:w="0" w:type="auto"/>
+            <w:tcW w:w="9209" w:type="dxa"/>
           </w:tcPr>
           <w:p>
             <w:pPr>
@@ -2272,15 +1960,9 @@
         </w:tc>
       </w:tr>
       <w:tr>
-        <w:tblPrEx>
-          <w:tblCellMar>
-            <w:top w:w="0" w:type="dxa"/>
-            <w:bottom w:w="0" w:type="dxa"/>
-          </w:tblCellMar>
-        </w:tblPrEx>
         <w:tc>
           <w:tcPr>
-            <w:tcW w:w="0" w:type="auto"/>
+            <w:tcW w:w="9209" w:type="dxa"/>
           </w:tcPr>
           <w:p>
             <w:pPr>
@@ -2299,7 +1981,7 @@
           </w:p>
           <w:tbl>
             <w:tblPr>
-              <w:tblW w:w="0" w:type="auto"/>
+              <w:tblW w:w="9199" w:type="dxa"/>
               <w:tblCellMar>
                 <w:left w:w="10" w:type="dxa"/>
                 <w:right w:w="10" w:type="dxa"/>
@@ -2308,15 +1990,9 @@
             </w:tblPr>
             <w:tblGrid>
               <w:gridCol w:w="2112"/>
-              <w:gridCol w:w="6884"/>
+              <w:gridCol w:w="7087"/>
             </w:tblGrid>
             <w:tr>
-              <w:tblPrEx>
-                <w:tblCellMar>
-                  <w:top w:w="0" w:type="dxa"/>
-                  <w:bottom w:w="0" w:type="dxa"/>
-                </w:tblCellMar>
-              </w:tblPrEx>
               <w:tc>
                 <w:tcPr>
                   <w:tcW w:w="2112" w:type="dxa"/>
@@ -2332,7 +2008,7 @@
               </w:tc>
               <w:tc>
                 <w:tcPr>
-                  <w:tcW w:w="6884" w:type="dxa"/>
+                  <w:tcW w:w="7087" w:type="dxa"/>
                 </w:tcPr>
                 <w:p>
                   <w:pPr>
@@ -2345,12 +2021,6 @@
               </w:tc>
             </w:tr>
             <w:tr>
-              <w:tblPrEx>
-                <w:tblCellMar>
-                  <w:top w:w="0" w:type="dxa"/>
-                  <w:bottom w:w="0" w:type="dxa"/>
-                </w:tblCellMar>
-              </w:tblPrEx>
               <w:tc>
                 <w:tcPr>
                   <w:tcW w:w="2112" w:type="dxa"/>
@@ -2360,13 +2030,19 @@
                     <w:spacing w:before="240" w:line="276" w:lineRule="auto"/>
                   </w:pPr>
                   <w:r>
-                    <w:t>Mouvement du slime</w:t>
-                  </w:r>
-                </w:p>
-              </w:tc>
-              <w:tc>
-                <w:tcPr>
-                  <w:tcW w:w="6884" w:type="dxa"/>
+                    <w:t xml:space="preserve">Mouvement </w:t>
+                  </w:r>
+                  <w:r>
+                    <w:br/>
+                  </w:r>
+                  <w:r>
+                    <w:t>du slime</w:t>
+                  </w:r>
+                </w:p>
+              </w:tc>
+              <w:tc>
+                <w:tcPr>
+                  <w:tcW w:w="7087" w:type="dxa"/>
                 </w:tcPr>
                 <w:p>
                   <w:pPr>
@@ -2390,29 +2066,16 @@
     <w:p/>
     <w:p>
       <w:pPr>
-        <w:rPr>
-          <w:color w:val="1F4D78"/>
-          <w:sz w:val="24"/>
-          <w:szCs w:val="24"/>
-        </w:rPr>
-      </w:pPr>
-      <w:r>
-        <w:br w:type="page"/>
-      </w:r>
-    </w:p>
-    <w:p>
-      <w:pPr>
         <w:pStyle w:val="Titre3"/>
       </w:pPr>
       <w:r>
-        <w:lastRenderedPageBreak/>
         <w:t>Collision entre slimes</w:t>
       </w:r>
     </w:p>
     <w:p/>
     <w:tbl>
       <w:tblPr>
-        <w:tblW w:w="9067" w:type="dxa"/>
+        <w:tblW w:w="9209" w:type="dxa"/>
         <w:tblBorders>
           <w:top w:val="single" w:sz="4" w:space="0" w:color="auto"/>
           <w:left w:val="single" w:sz="4" w:space="0" w:color="auto"/>
@@ -2428,18 +2091,12 @@
         <w:tblLook w:val="04A0" w:firstRow="1" w:lastRow="0" w:firstColumn="1" w:lastColumn="0" w:noHBand="0" w:noVBand="1"/>
       </w:tblPr>
       <w:tblGrid>
-        <w:gridCol w:w="9067"/>
+        <w:gridCol w:w="9209"/>
       </w:tblGrid>
       <w:tr>
-        <w:tblPrEx>
-          <w:tblCellMar>
-            <w:top w:w="0" w:type="dxa"/>
-            <w:bottom w:w="0" w:type="dxa"/>
-          </w:tblCellMar>
-        </w:tblPrEx>
         <w:tc>
           <w:tcPr>
-            <w:tcW w:w="9067" w:type="dxa"/>
+            <w:tcW w:w="9209" w:type="dxa"/>
           </w:tcPr>
           <w:p>
             <w:pPr>
@@ -2452,15 +2109,9 @@
         </w:tc>
       </w:tr>
       <w:tr>
-        <w:tblPrEx>
-          <w:tblCellMar>
-            <w:top w:w="0" w:type="dxa"/>
-            <w:bottom w:w="0" w:type="dxa"/>
-          </w:tblCellMar>
-        </w:tblPrEx>
         <w:tc>
           <w:tcPr>
-            <w:tcW w:w="9067" w:type="dxa"/>
+            <w:tcW w:w="9209" w:type="dxa"/>
           </w:tcPr>
           <w:p>
             <w:pPr>
@@ -2491,12 +2142,6 @@
               <w:gridCol w:w="6305"/>
             </w:tblGrid>
             <w:tr>
-              <w:tblPrEx>
-                <w:tblCellMar>
-                  <w:top w:w="0" w:type="dxa"/>
-                  <w:bottom w:w="0" w:type="dxa"/>
-                </w:tblCellMar>
-              </w:tblPrEx>
               <w:tc>
                 <w:tcPr>
                   <w:tcW w:w="2112" w:type="dxa"/>
@@ -2525,12 +2170,6 @@
               </w:tc>
             </w:tr>
             <w:tr>
-              <w:tblPrEx>
-                <w:tblCellMar>
-                  <w:top w:w="0" w:type="dxa"/>
-                  <w:bottom w:w="0" w:type="dxa"/>
-                </w:tblCellMar>
-              </w:tblPrEx>
               <w:tc>
                 <w:tcPr>
                   <w:tcW w:w="2112" w:type="dxa"/>
@@ -2540,7 +2179,13 @@
                     <w:spacing w:before="240" w:line="276" w:lineRule="auto"/>
                   </w:pPr>
                   <w:r>
-                    <w:t>Mouvement du slime</w:t>
+                    <w:t xml:space="preserve">Mouvement </w:t>
+                  </w:r>
+                  <w:r>
+                    <w:br/>
+                  </w:r>
+                  <w:r>
+                    <w:t>du slime</w:t>
                   </w:r>
                 </w:p>
               </w:tc>
@@ -2604,12 +2249,6 @@
         <w:gridCol w:w="9209"/>
       </w:tblGrid>
       <w:tr>
-        <w:tblPrEx>
-          <w:tblCellMar>
-            <w:top w:w="0" w:type="dxa"/>
-            <w:bottom w:w="0" w:type="dxa"/>
-          </w:tblCellMar>
-        </w:tblPrEx>
         <w:tc>
           <w:tcPr>
             <w:tcW w:w="9209" w:type="dxa"/>
@@ -2625,12 +2264,6 @@
         </w:tc>
       </w:tr>
       <w:tr>
-        <w:tblPrEx>
-          <w:tblCellMar>
-            <w:top w:w="0" w:type="dxa"/>
-            <w:bottom w:w="0" w:type="dxa"/>
-          </w:tblCellMar>
-        </w:tblPrEx>
         <w:tc>
           <w:tcPr>
             <w:tcW w:w="9209" w:type="dxa"/>
@@ -2664,12 +2297,6 @@
               <w:gridCol w:w="7026"/>
             </w:tblGrid>
             <w:tr>
-              <w:tblPrEx>
-                <w:tblCellMar>
-                  <w:top w:w="0" w:type="dxa"/>
-                  <w:bottom w:w="0" w:type="dxa"/>
-                </w:tblCellMar>
-              </w:tblPrEx>
               <w:tc>
                 <w:tcPr>
                   <w:tcW w:w="1970" w:type="dxa"/>
@@ -2698,12 +2325,6 @@
               </w:tc>
             </w:tr>
             <w:tr>
-              <w:tblPrEx>
-                <w:tblCellMar>
-                  <w:top w:w="0" w:type="dxa"/>
-                  <w:bottom w:w="0" w:type="dxa"/>
-                </w:tblCellMar>
-              </w:tblPrEx>
               <w:tc>
                 <w:tcPr>
                   <w:tcW w:w="1970" w:type="dxa"/>
@@ -2732,12 +2353,6 @@
               </w:tc>
             </w:tr>
             <w:tr>
-              <w:tblPrEx>
-                <w:tblCellMar>
-                  <w:top w:w="0" w:type="dxa"/>
-                  <w:bottom w:w="0" w:type="dxa"/>
-                </w:tblCellMar>
-              </w:tblPrEx>
               <w:tc>
                 <w:tcPr>
                   <w:tcW w:w="1970" w:type="dxa"/>
@@ -2766,12 +2381,6 @@
               </w:tc>
             </w:tr>
             <w:tr>
-              <w:tblPrEx>
-                <w:tblCellMar>
-                  <w:top w:w="0" w:type="dxa"/>
-                  <w:bottom w:w="0" w:type="dxa"/>
-                </w:tblCellMar>
-              </w:tblPrEx>
               <w:tc>
                 <w:tcPr>
                   <w:tcW w:w="1970" w:type="dxa"/>
@@ -2811,9 +2420,22 @@
     <w:p/>
     <w:p>
       <w:pPr>
+        <w:rPr>
+          <w:color w:val="1F4D78"/>
+          <w:sz w:val="28"/>
+          <w:szCs w:val="24"/>
+        </w:rPr>
+      </w:pPr>
+      <w:r>
+        <w:br w:type="page"/>
+      </w:r>
+    </w:p>
+    <w:p>
+      <w:pPr>
         <w:pStyle w:val="Titre3"/>
       </w:pPr>
       <w:r>
+        <w:lastRenderedPageBreak/>
         <w:t>Délai entre les tires</w:t>
       </w:r>
     </w:p>
@@ -2839,12 +2461,6 @@
         <w:gridCol w:w="9016"/>
       </w:tblGrid>
       <w:tr>
-        <w:tblPrEx>
-          <w:tblCellMar>
-            <w:top w:w="0" w:type="dxa"/>
-            <w:bottom w:w="0" w:type="dxa"/>
-          </w:tblCellMar>
-        </w:tblPrEx>
         <w:tc>
           <w:tcPr>
             <w:tcW w:w="0" w:type="auto"/>
@@ -2866,12 +2482,6 @@
         </w:tc>
       </w:tr>
       <w:tr>
-        <w:tblPrEx>
-          <w:tblCellMar>
-            <w:top w:w="0" w:type="dxa"/>
-            <w:bottom w:w="0" w:type="dxa"/>
-          </w:tblCellMar>
-        </w:tblPrEx>
         <w:tc>
           <w:tcPr>
             <w:tcW w:w="0" w:type="auto"/>
@@ -2905,12 +2515,6 @@
               <w:gridCol w:w="7026"/>
             </w:tblGrid>
             <w:tr>
-              <w:tblPrEx>
-                <w:tblCellMar>
-                  <w:top w:w="0" w:type="dxa"/>
-                  <w:bottom w:w="0" w:type="dxa"/>
-                </w:tblCellMar>
-              </w:tblPrEx>
               <w:tc>
                 <w:tcPr>
                   <w:tcW w:w="1970" w:type="dxa"/>
@@ -2957,12 +2561,6 @@
               </w:tc>
             </w:tr>
             <w:tr>
-              <w:tblPrEx>
-                <w:tblCellMar>
-                  <w:top w:w="0" w:type="dxa"/>
-                  <w:bottom w:w="0" w:type="dxa"/>
-                </w:tblCellMar>
-              </w:tblPrEx>
               <w:tc>
                 <w:tcPr>
                   <w:tcW w:w="1970" w:type="dxa"/>
@@ -3002,22 +2600,9 @@
     <w:p/>
     <w:p>
       <w:pPr>
-        <w:rPr>
-          <w:color w:val="1F4D78"/>
-          <w:sz w:val="24"/>
-          <w:szCs w:val="24"/>
-        </w:rPr>
-      </w:pPr>
-      <w:r>
-        <w:br w:type="page"/>
-      </w:r>
-    </w:p>
-    <w:p>
-      <w:pPr>
         <w:pStyle w:val="Titre3"/>
       </w:pPr>
       <w:r>
-        <w:lastRenderedPageBreak/>
         <w:t>Recharger l'arme</w:t>
       </w:r>
     </w:p>
@@ -3043,12 +2628,6 @@
         <w:gridCol w:w="9016"/>
       </w:tblGrid>
       <w:tr>
-        <w:tblPrEx>
-          <w:tblCellMar>
-            <w:top w:w="0" w:type="dxa"/>
-            <w:bottom w:w="0" w:type="dxa"/>
-          </w:tblCellMar>
-        </w:tblPrEx>
         <w:tc>
           <w:tcPr>
             <w:tcW w:w="0" w:type="auto"/>
@@ -3064,12 +2643,6 @@
         </w:tc>
       </w:tr>
       <w:tr>
-        <w:tblPrEx>
-          <w:tblCellMar>
-            <w:top w:w="0" w:type="dxa"/>
-            <w:bottom w:w="0" w:type="dxa"/>
-          </w:tblCellMar>
-        </w:tblPrEx>
         <w:tc>
           <w:tcPr>
             <w:tcW w:w="0" w:type="auto"/>
@@ -3103,12 +2676,6 @@
               <w:gridCol w:w="6884"/>
             </w:tblGrid>
             <w:tr>
-              <w:tblPrEx>
-                <w:tblCellMar>
-                  <w:top w:w="0" w:type="dxa"/>
-                  <w:bottom w:w="0" w:type="dxa"/>
-                </w:tblCellMar>
-              </w:tblPrEx>
               <w:tc>
                 <w:tcPr>
                   <w:tcW w:w="2112" w:type="dxa"/>
@@ -3137,12 +2704,6 @@
               </w:tc>
             </w:tr>
             <w:tr>
-              <w:tblPrEx>
-                <w:tblCellMar>
-                  <w:top w:w="0" w:type="dxa"/>
-                  <w:bottom w:w="0" w:type="dxa"/>
-                </w:tblCellMar>
-              </w:tblPrEx>
               <w:tc>
                 <w:tcPr>
                   <w:tcW w:w="2112" w:type="dxa"/>
@@ -3177,12 +2738,6 @@
               </w:tc>
             </w:tr>
             <w:tr>
-              <w:tblPrEx>
-                <w:tblCellMar>
-                  <w:top w:w="0" w:type="dxa"/>
-                  <w:bottom w:w="0" w:type="dxa"/>
-                </w:tblCellMar>
-              </w:tblPrEx>
               <w:tc>
                 <w:tcPr>
                   <w:tcW w:w="2112" w:type="dxa"/>
@@ -3223,12 +2778,6 @@
               </w:tc>
             </w:tr>
             <w:tr>
-              <w:tblPrEx>
-                <w:tblCellMar>
-                  <w:top w:w="0" w:type="dxa"/>
-                  <w:bottom w:w="0" w:type="dxa"/>
-                </w:tblCellMar>
-              </w:tblPrEx>
               <w:tc>
                 <w:tcPr>
                   <w:tcW w:w="2112" w:type="dxa"/>
@@ -3268,9 +2817,22 @@
     <w:p/>
     <w:p>
       <w:pPr>
+        <w:rPr>
+          <w:color w:val="1F4D78"/>
+          <w:sz w:val="28"/>
+          <w:szCs w:val="24"/>
+        </w:rPr>
+      </w:pPr>
+      <w:r>
+        <w:br w:type="page"/>
+      </w:r>
+    </w:p>
+    <w:p>
+      <w:pPr>
         <w:pStyle w:val="Titre3"/>
       </w:pPr>
       <w:r>
+        <w:lastRenderedPageBreak/>
         <w:t>Affichage des munitions</w:t>
       </w:r>
     </w:p>
@@ -3296,12 +2858,6 @@
         <w:gridCol w:w="9016"/>
       </w:tblGrid>
       <w:tr>
-        <w:tblPrEx>
-          <w:tblCellMar>
-            <w:top w:w="0" w:type="dxa"/>
-            <w:bottom w:w="0" w:type="dxa"/>
-          </w:tblCellMar>
-        </w:tblPrEx>
         <w:tc>
           <w:tcPr>
             <w:tcW w:w="0" w:type="auto"/>
@@ -3317,12 +2873,6 @@
         </w:tc>
       </w:tr>
       <w:tr>
-        <w:tblPrEx>
-          <w:tblCellMar>
-            <w:top w:w="0" w:type="dxa"/>
-            <w:bottom w:w="0" w:type="dxa"/>
-          </w:tblCellMar>
-        </w:tblPrEx>
         <w:tc>
           <w:tcPr>
             <w:tcW w:w="0" w:type="auto"/>
@@ -3356,12 +2906,6 @@
               <w:gridCol w:w="6884"/>
             </w:tblGrid>
             <w:tr>
-              <w:tblPrEx>
-                <w:tblCellMar>
-                  <w:top w:w="0" w:type="dxa"/>
-                  <w:bottom w:w="0" w:type="dxa"/>
-                </w:tblCellMar>
-              </w:tblPrEx>
               <w:tc>
                 <w:tcPr>
                   <w:tcW w:w="2112" w:type="dxa"/>
@@ -3396,12 +2940,6 @@
               </w:tc>
             </w:tr>
             <w:tr>
-              <w:tblPrEx>
-                <w:tblCellMar>
-                  <w:top w:w="0" w:type="dxa"/>
-                  <w:bottom w:w="0" w:type="dxa"/>
-                </w:tblCellMar>
-              </w:tblPrEx>
               <w:tc>
                 <w:tcPr>
                   <w:tcW w:w="2112" w:type="dxa"/>
@@ -3442,12 +2980,6 @@
               </w:tc>
             </w:tr>
             <w:tr>
-              <w:tblPrEx>
-                <w:tblCellMar>
-                  <w:top w:w="0" w:type="dxa"/>
-                  <w:bottom w:w="0" w:type="dxa"/>
-                </w:tblCellMar>
-              </w:tblPrEx>
               <w:tc>
                 <w:tcPr>
                   <w:tcW w:w="2112" w:type="dxa"/>
@@ -4103,8 +3635,10 @@
   <w:style w:type="paragraph" w:default="1" w:styleId="Normal">
     <w:name w:val="Normal"/>
     <w:qFormat/>
+    <w:rsid w:val="00D31423"/>
     <w:rPr>
       <w:rFonts w:ascii="Calibri" w:eastAsia="Calibri" w:hAnsi="Calibri" w:cs="Calibri"/>
+      <w:sz w:val="24"/>
     </w:rPr>
   </w:style>
   <w:style w:type="paragraph" w:styleId="Titre1">
@@ -4129,12 +3663,13 @@
     <w:uiPriority w:val="9"/>
     <w:unhideWhenUsed/>
     <w:qFormat/>
+    <w:rsid w:val="00D31423"/>
     <w:pPr>
       <w:outlineLvl w:val="1"/>
     </w:pPr>
     <w:rPr>
       <w:color w:val="2E74B5"/>
-      <w:sz w:val="26"/>
+      <w:sz w:val="32"/>
       <w:szCs w:val="26"/>
     </w:rPr>
   </w:style>
@@ -4145,12 +3680,13 @@
     <w:uiPriority w:val="9"/>
     <w:unhideWhenUsed/>
     <w:qFormat/>
+    <w:rsid w:val="00D31423"/>
     <w:pPr>
       <w:outlineLvl w:val="2"/>
     </w:pPr>
     <w:rPr>
       <w:color w:val="1F4D78"/>
-      <w:sz w:val="24"/>
+      <w:sz w:val="28"/>
       <w:szCs w:val="24"/>
     </w:rPr>
   </w:style>

</xml_diff>